<commit_message>
Adding object and class diagram
</commit_message>
<xml_diff>
--- a/OOFPP_Habits_Phase1/Project planning.docx
+++ b/OOFPP_Habits_Phase1/Project planning.docx
@@ -9,13 +9,639 @@
           <w:lang w:val="en-ZA"/>
         </w:rPr>
       </w:pPr>
-      <w:r>
-        <w:rPr>
-          <w:lang w:val="en-ZA"/>
-        </w:rPr>
-        <w:t xml:space="preserve">Use case: Habit tracking </w:t>
-      </w:r>
-    </w:p>
+      <w:bookmarkStart w:id="0" w:name="_Toc99518887"/>
+      <w:r>
+        <w:rPr>
+          <w:lang w:val="en-ZA"/>
+        </w:rPr>
+        <w:t xml:space="preserve">Conceptional Phase: </w:t>
+      </w:r>
+      <w:r>
+        <w:rPr>
+          <w:lang w:val="en-ZA"/>
+        </w:rPr>
+        <w:t xml:space="preserve">Habit tracking </w:t>
+      </w:r>
+      <w:r>
+        <w:rPr>
+          <w:lang w:val="en-ZA"/>
+        </w:rPr>
+        <w:t>application</w:t>
+      </w:r>
+      <w:bookmarkEnd w:id="0"/>
+    </w:p>
+    <w:p>
+      <w:pPr>
+        <w:rPr>
+          <w:lang w:val="en-ZA"/>
+        </w:rPr>
+      </w:pPr>
+      <w:r>
+        <w:rPr>
+          <w:lang w:val="en-ZA"/>
+        </w:rPr>
+        <w:t xml:space="preserve">This is the technical planning documentation for my habit tracking </w:t>
+      </w:r>
+      <w:commentRangeStart w:id="1"/>
+      <w:r>
+        <w:rPr>
+          <w:lang w:val="en-ZA"/>
+        </w:rPr>
+        <w:t>application</w:t>
+      </w:r>
+      <w:commentRangeEnd w:id="1"/>
+      <w:r>
+        <w:rPr>
+          <w:rStyle w:val="CommentReference"/>
+        </w:rPr>
+        <w:commentReference w:id="1"/>
+      </w:r>
+      <w:r>
+        <w:rPr>
+          <w:lang w:val="en-ZA"/>
+        </w:rPr>
+        <w:t>.</w:t>
+      </w:r>
+    </w:p>
+    <w:p>
+      <w:pPr>
+        <w:pStyle w:val="Default"/>
+        <w:rPr>
+          <w:sz w:val="18"/>
+          <w:szCs w:val="18"/>
+        </w:rPr>
+      </w:pPr>
+      <w:r>
+        <w:rPr>
+          <w:lang w:val="en-ZA"/>
+        </w:rPr>
+        <w:t xml:space="preserve">Name: </w:t>
+      </w:r>
+      <w:r>
+        <w:rPr>
+          <w:sz w:val="18"/>
+          <w:szCs w:val="18"/>
+        </w:rPr>
+        <w:t>Name-</w:t>
+      </w:r>
+      <w:proofErr w:type="spellStart"/>
+      <w:r>
+        <w:rPr>
+          <w:sz w:val="18"/>
+          <w:szCs w:val="18"/>
+        </w:rPr>
+        <w:t>FirstName_MatrNo_OOFPP</w:t>
+      </w:r>
+      <w:proofErr w:type="spellEnd"/>
+      <w:r>
+        <w:rPr>
+          <w:sz w:val="18"/>
+          <w:szCs w:val="18"/>
+        </w:rPr>
+        <w:t xml:space="preserve"> _</w:t>
+      </w:r>
+      <w:proofErr w:type="spellStart"/>
+      <w:r>
+        <w:rPr>
+          <w:sz w:val="18"/>
+          <w:szCs w:val="18"/>
+        </w:rPr>
+        <w:t>Habits_Submission_Conception</w:t>
+      </w:r>
+      <w:proofErr w:type="spellEnd"/>
+      <w:r>
+        <w:rPr>
+          <w:sz w:val="18"/>
+          <w:szCs w:val="18"/>
+        </w:rPr>
+        <w:t>.</w:t>
+      </w:r>
+    </w:p>
+    <w:p>
+      <w:pPr>
+        <w:rPr>
+          <w:lang w:val="en-ZA"/>
+        </w:rPr>
+      </w:pPr>
+      <w:r>
+        <w:rPr>
+          <w:b/>
+          <w:bCs/>
+          <w:lang w:val="en-ZA"/>
+        </w:rPr>
+        <w:t xml:space="preserve">Project Phase: </w:t>
+      </w:r>
+      <w:r>
+        <w:rPr>
+          <w:lang w:val="en-ZA"/>
+        </w:rPr>
+        <w:t>Conception</w:t>
+      </w:r>
+    </w:p>
+    <w:p>
+      <w:pPr>
+        <w:rPr>
+          <w:lang w:val="en-ZA"/>
+        </w:rPr>
+      </w:pPr>
+      <w:r>
+        <w:rPr>
+          <w:b/>
+          <w:bCs/>
+          <w:lang w:val="en-ZA"/>
+        </w:rPr>
+        <w:t xml:space="preserve">Project Objective: </w:t>
+      </w:r>
+      <w:r>
+        <w:rPr>
+          <w:lang w:val="en-ZA"/>
+        </w:rPr>
+        <w:t>This is an idea. Decide what headings I need</w:t>
+      </w:r>
+    </w:p>
+    <w:p>
+      <w:pPr>
+        <w:rPr>
+          <w:lang w:val="en-ZA"/>
+        </w:rPr>
+      </w:pPr>
+    </w:p>
+    <w:sdt>
+      <w:sdtPr>
+        <w:id w:val="-554928861"/>
+        <w:docPartObj>
+          <w:docPartGallery w:val="Table of Contents"/>
+          <w:docPartUnique/>
+        </w:docPartObj>
+      </w:sdtPr>
+      <w:sdtEndPr>
+        <w:rPr>
+          <w:rFonts w:asciiTheme="minorHAnsi" w:eastAsiaTheme="minorHAnsi" w:hAnsiTheme="minorHAnsi" w:cstheme="minorBidi"/>
+          <w:b/>
+          <w:bCs/>
+          <w:noProof/>
+          <w:color w:val="auto"/>
+          <w:sz w:val="22"/>
+          <w:szCs w:val="22"/>
+          <w:lang w:val="en-DE"/>
+        </w:rPr>
+      </w:sdtEndPr>
+      <w:sdtContent>
+        <w:p>
+          <w:pPr>
+            <w:pStyle w:val="TOCHeading"/>
+          </w:pPr>
+          <w:r>
+            <w:t>Contents</w:t>
+          </w:r>
+        </w:p>
+        <w:p>
+          <w:pPr>
+            <w:pStyle w:val="TOC1"/>
+            <w:tabs>
+              <w:tab w:val="right" w:leader="dot" w:pos="9016"/>
+            </w:tabs>
+            <w:rPr>
+              <w:rFonts w:cstheme="minorBidi"/>
+              <w:noProof/>
+              <w:lang w:val="en-DE" w:eastAsia="en-DE"/>
+            </w:rPr>
+          </w:pPr>
+          <w:r>
+            <w:fldChar w:fldCharType="begin"/>
+          </w:r>
+          <w:r>
+            <w:instrText xml:space="preserve"> TOC \o "1-3" \h \z \u </w:instrText>
+          </w:r>
+          <w:r>
+            <w:fldChar w:fldCharType="separate"/>
+          </w:r>
+          <w:hyperlink w:anchor="_Toc99518887" w:history="1">
+            <w:r>
+              <w:rPr>
+                <w:rStyle w:val="Hyperlink"/>
+                <w:noProof/>
+                <w:lang w:val="en-ZA"/>
+              </w:rPr>
+              <w:t>Conceptional Phase: Habit tracking application</w:t>
+            </w:r>
+            <w:r>
+              <w:rPr>
+                <w:noProof/>
+                <w:webHidden/>
+              </w:rPr>
+              <w:tab/>
+            </w:r>
+            <w:r>
+              <w:rPr>
+                <w:noProof/>
+                <w:webHidden/>
+              </w:rPr>
+              <w:fldChar w:fldCharType="begin"/>
+            </w:r>
+            <w:r>
+              <w:rPr>
+                <w:noProof/>
+                <w:webHidden/>
+              </w:rPr>
+              <w:instrText xml:space="preserve"> PAGEREF _Toc99518887 \h </w:instrText>
+            </w:r>
+            <w:r>
+              <w:rPr>
+                <w:noProof/>
+                <w:webHidden/>
+              </w:rPr>
+            </w:r>
+            <w:r>
+              <w:rPr>
+                <w:noProof/>
+                <w:webHidden/>
+              </w:rPr>
+              <w:fldChar w:fldCharType="separate"/>
+            </w:r>
+            <w:r>
+              <w:rPr>
+                <w:noProof/>
+                <w:webHidden/>
+              </w:rPr>
+              <w:t>1</w:t>
+            </w:r>
+            <w:r>
+              <w:rPr>
+                <w:noProof/>
+                <w:webHidden/>
+              </w:rPr>
+              <w:fldChar w:fldCharType="end"/>
+            </w:r>
+          </w:hyperlink>
+        </w:p>
+        <w:p>
+          <w:pPr>
+            <w:pStyle w:val="TOC2"/>
+            <w:tabs>
+              <w:tab w:val="right" w:leader="dot" w:pos="9016"/>
+            </w:tabs>
+            <w:rPr>
+              <w:rFonts w:cstheme="minorBidi"/>
+              <w:noProof/>
+              <w:lang w:val="en-DE" w:eastAsia="en-DE"/>
+            </w:rPr>
+          </w:pPr>
+          <w:hyperlink w:anchor="_Toc99518888" w:history="1">
+            <w:r>
+              <w:rPr>
+                <w:rStyle w:val="Hyperlink"/>
+                <w:noProof/>
+                <w:lang w:val="en-ZA"/>
+              </w:rPr>
+              <w:t>Problem Statement</w:t>
+            </w:r>
+            <w:r>
+              <w:rPr>
+                <w:noProof/>
+                <w:webHidden/>
+              </w:rPr>
+              <w:tab/>
+            </w:r>
+            <w:r>
+              <w:rPr>
+                <w:noProof/>
+                <w:webHidden/>
+              </w:rPr>
+              <w:fldChar w:fldCharType="begin"/>
+            </w:r>
+            <w:r>
+              <w:rPr>
+                <w:noProof/>
+                <w:webHidden/>
+              </w:rPr>
+              <w:instrText xml:space="preserve"> PAGEREF _Toc99518888 \h </w:instrText>
+            </w:r>
+            <w:r>
+              <w:rPr>
+                <w:noProof/>
+                <w:webHidden/>
+              </w:rPr>
+            </w:r>
+            <w:r>
+              <w:rPr>
+                <w:noProof/>
+                <w:webHidden/>
+              </w:rPr>
+              <w:fldChar w:fldCharType="separate"/>
+            </w:r>
+            <w:r>
+              <w:rPr>
+                <w:noProof/>
+                <w:webHidden/>
+              </w:rPr>
+              <w:t>1</w:t>
+            </w:r>
+            <w:r>
+              <w:rPr>
+                <w:noProof/>
+                <w:webHidden/>
+              </w:rPr>
+              <w:fldChar w:fldCharType="end"/>
+            </w:r>
+          </w:hyperlink>
+        </w:p>
+        <w:p>
+          <w:pPr>
+            <w:pStyle w:val="TOC2"/>
+            <w:tabs>
+              <w:tab w:val="right" w:leader="dot" w:pos="9016"/>
+            </w:tabs>
+            <w:rPr>
+              <w:rFonts w:cstheme="minorBidi"/>
+              <w:noProof/>
+              <w:lang w:val="en-DE" w:eastAsia="en-DE"/>
+            </w:rPr>
+          </w:pPr>
+          <w:hyperlink w:anchor="_Toc99518889" w:history="1">
+            <w:r>
+              <w:rPr>
+                <w:rStyle w:val="Hyperlink"/>
+                <w:noProof/>
+                <w:lang w:val="en-ZA"/>
+              </w:rPr>
+              <w:t>Basic scenario/ Use case (Requirements):</w:t>
+            </w:r>
+            <w:r>
+              <w:rPr>
+                <w:noProof/>
+                <w:webHidden/>
+              </w:rPr>
+              <w:tab/>
+            </w:r>
+            <w:r>
+              <w:rPr>
+                <w:noProof/>
+                <w:webHidden/>
+              </w:rPr>
+              <w:fldChar w:fldCharType="begin"/>
+            </w:r>
+            <w:r>
+              <w:rPr>
+                <w:noProof/>
+                <w:webHidden/>
+              </w:rPr>
+              <w:instrText xml:space="preserve"> PAGEREF _Toc99518889 \h </w:instrText>
+            </w:r>
+            <w:r>
+              <w:rPr>
+                <w:noProof/>
+                <w:webHidden/>
+              </w:rPr>
+            </w:r>
+            <w:r>
+              <w:rPr>
+                <w:noProof/>
+                <w:webHidden/>
+              </w:rPr>
+              <w:fldChar w:fldCharType="separate"/>
+            </w:r>
+            <w:r>
+              <w:rPr>
+                <w:noProof/>
+                <w:webHidden/>
+              </w:rPr>
+              <w:t>1</w:t>
+            </w:r>
+            <w:r>
+              <w:rPr>
+                <w:noProof/>
+                <w:webHidden/>
+              </w:rPr>
+              <w:fldChar w:fldCharType="end"/>
+            </w:r>
+          </w:hyperlink>
+        </w:p>
+        <w:p>
+          <w:pPr>
+            <w:pStyle w:val="TOC2"/>
+            <w:tabs>
+              <w:tab w:val="right" w:leader="dot" w:pos="9016"/>
+            </w:tabs>
+            <w:rPr>
+              <w:rFonts w:cstheme="minorBidi"/>
+              <w:noProof/>
+              <w:lang w:val="en-DE" w:eastAsia="en-DE"/>
+            </w:rPr>
+          </w:pPr>
+          <w:hyperlink w:anchor="_Toc99518890" w:history="1">
+            <w:r>
+              <w:rPr>
+                <w:rStyle w:val="Hyperlink"/>
+                <w:noProof/>
+                <w:lang w:val="en-ZA"/>
+              </w:rPr>
+              <w:t>UML</w:t>
+            </w:r>
+            <w:r>
+              <w:rPr>
+                <w:noProof/>
+                <w:webHidden/>
+              </w:rPr>
+              <w:tab/>
+            </w:r>
+            <w:r>
+              <w:rPr>
+                <w:noProof/>
+                <w:webHidden/>
+              </w:rPr>
+              <w:fldChar w:fldCharType="begin"/>
+            </w:r>
+            <w:r>
+              <w:rPr>
+                <w:noProof/>
+                <w:webHidden/>
+              </w:rPr>
+              <w:instrText xml:space="preserve"> PAGEREF _Toc99518890 \h </w:instrText>
+            </w:r>
+            <w:r>
+              <w:rPr>
+                <w:noProof/>
+                <w:webHidden/>
+              </w:rPr>
+            </w:r>
+            <w:r>
+              <w:rPr>
+                <w:noProof/>
+                <w:webHidden/>
+              </w:rPr>
+              <w:fldChar w:fldCharType="separate"/>
+            </w:r>
+            <w:r>
+              <w:rPr>
+                <w:noProof/>
+                <w:webHidden/>
+              </w:rPr>
+              <w:t>2</w:t>
+            </w:r>
+            <w:r>
+              <w:rPr>
+                <w:noProof/>
+                <w:webHidden/>
+              </w:rPr>
+              <w:fldChar w:fldCharType="end"/>
+            </w:r>
+          </w:hyperlink>
+        </w:p>
+        <w:p>
+          <w:pPr>
+            <w:pStyle w:val="TOC2"/>
+            <w:tabs>
+              <w:tab w:val="right" w:leader="dot" w:pos="9016"/>
+            </w:tabs>
+            <w:rPr>
+              <w:rFonts w:cstheme="minorBidi"/>
+              <w:noProof/>
+              <w:lang w:val="en-DE" w:eastAsia="en-DE"/>
+            </w:rPr>
+          </w:pPr>
+          <w:hyperlink w:anchor="_Toc99518891" w:history="1">
+            <w:r>
+              <w:rPr>
+                <w:rStyle w:val="Hyperlink"/>
+                <w:noProof/>
+                <w:lang w:val="en-ZA"/>
+              </w:rPr>
+              <w:t>Assumptions</w:t>
+            </w:r>
+            <w:r>
+              <w:rPr>
+                <w:noProof/>
+                <w:webHidden/>
+              </w:rPr>
+              <w:tab/>
+            </w:r>
+            <w:r>
+              <w:rPr>
+                <w:noProof/>
+                <w:webHidden/>
+              </w:rPr>
+              <w:fldChar w:fldCharType="begin"/>
+            </w:r>
+            <w:r>
+              <w:rPr>
+                <w:noProof/>
+                <w:webHidden/>
+              </w:rPr>
+              <w:instrText xml:space="preserve"> PAGEREF _Toc99518891 \h </w:instrText>
+            </w:r>
+            <w:r>
+              <w:rPr>
+                <w:noProof/>
+                <w:webHidden/>
+              </w:rPr>
+            </w:r>
+            <w:r>
+              <w:rPr>
+                <w:noProof/>
+                <w:webHidden/>
+              </w:rPr>
+              <w:fldChar w:fldCharType="separate"/>
+            </w:r>
+            <w:r>
+              <w:rPr>
+                <w:noProof/>
+                <w:webHidden/>
+              </w:rPr>
+              <w:t>2</w:t>
+            </w:r>
+            <w:r>
+              <w:rPr>
+                <w:noProof/>
+                <w:webHidden/>
+              </w:rPr>
+              <w:fldChar w:fldCharType="end"/>
+            </w:r>
+          </w:hyperlink>
+        </w:p>
+        <w:p>
+          <w:pPr>
+            <w:pStyle w:val="TOC2"/>
+            <w:tabs>
+              <w:tab w:val="right" w:leader="dot" w:pos="9016"/>
+            </w:tabs>
+            <w:rPr>
+              <w:rFonts w:cstheme="minorBidi"/>
+              <w:noProof/>
+              <w:lang w:val="en-DE" w:eastAsia="en-DE"/>
+            </w:rPr>
+          </w:pPr>
+          <w:hyperlink w:anchor="_Toc99518892" w:history="1">
+            <w:r>
+              <w:rPr>
+                <w:rStyle w:val="Hyperlink"/>
+                <w:noProof/>
+                <w:lang w:val="en-ZA"/>
+              </w:rPr>
+              <w:t>References</w:t>
+            </w:r>
+            <w:r>
+              <w:rPr>
+                <w:noProof/>
+                <w:webHidden/>
+              </w:rPr>
+              <w:tab/>
+            </w:r>
+            <w:r>
+              <w:rPr>
+                <w:noProof/>
+                <w:webHidden/>
+              </w:rPr>
+              <w:fldChar w:fldCharType="begin"/>
+            </w:r>
+            <w:r>
+              <w:rPr>
+                <w:noProof/>
+                <w:webHidden/>
+              </w:rPr>
+              <w:instrText xml:space="preserve"> PAGEREF _Toc99518892 \h </w:instrText>
+            </w:r>
+            <w:r>
+              <w:rPr>
+                <w:noProof/>
+                <w:webHidden/>
+              </w:rPr>
+            </w:r>
+            <w:r>
+              <w:rPr>
+                <w:noProof/>
+                <w:webHidden/>
+              </w:rPr>
+              <w:fldChar w:fldCharType="separate"/>
+            </w:r>
+            <w:r>
+              <w:rPr>
+                <w:noProof/>
+                <w:webHidden/>
+              </w:rPr>
+              <w:t>3</w:t>
+            </w:r>
+            <w:r>
+              <w:rPr>
+                <w:noProof/>
+                <w:webHidden/>
+              </w:rPr>
+              <w:fldChar w:fldCharType="end"/>
+            </w:r>
+          </w:hyperlink>
+        </w:p>
+        <w:p>
+          <w:r>
+            <w:rPr>
+              <w:b/>
+              <w:bCs/>
+              <w:noProof/>
+            </w:rPr>
+            <w:fldChar w:fldCharType="end"/>
+          </w:r>
+        </w:p>
+      </w:sdtContent>
+    </w:sdt>
     <w:p>
       <w:pPr>
         <w:rPr>
@@ -30,12 +656,103 @@
           <w:lang w:val="en-ZA"/>
         </w:rPr>
       </w:pPr>
-      <w:r>
-        <w:rPr>
-          <w:lang w:val="en-ZA"/>
-        </w:rPr>
-        <w:t>Basic scenario:</w:t>
-      </w:r>
+      <w:bookmarkStart w:id="2" w:name="_Toc99518888"/>
+      <w:r>
+        <w:rPr>
+          <w:lang w:val="en-ZA"/>
+        </w:rPr>
+        <w:t>Problem Statement</w:t>
+      </w:r>
+      <w:bookmarkEnd w:id="2"/>
+    </w:p>
+    <w:p>
+      <w:pPr>
+        <w:pStyle w:val="ListParagraph"/>
+        <w:numPr>
+          <w:ilvl w:val="0"/>
+          <w:numId w:val="2"/>
+        </w:numPr>
+        <w:rPr>
+          <w:lang w:val="en-ZA"/>
+        </w:rPr>
+      </w:pPr>
+      <w:r>
+        <w:rPr>
+          <w:lang w:val="en-ZA"/>
+        </w:rPr>
+        <w:t>Concept and core idea</w:t>
+      </w:r>
+    </w:p>
+    <w:p>
+      <w:pPr>
+        <w:pStyle w:val="ListParagraph"/>
+        <w:numPr>
+          <w:ilvl w:val="0"/>
+          <w:numId w:val="2"/>
+        </w:numPr>
+        <w:rPr>
+          <w:lang w:val="en-ZA"/>
+        </w:rPr>
+      </w:pPr>
+      <w:r>
+        <w:rPr>
+          <w:lang w:val="en-ZA"/>
+        </w:rPr>
+        <w:t>Look at notes – conception phase</w:t>
+      </w:r>
+    </w:p>
+    <w:p>
+      <w:pPr>
+        <w:pStyle w:val="ListParagraph"/>
+        <w:numPr>
+          <w:ilvl w:val="0"/>
+          <w:numId w:val="2"/>
+        </w:numPr>
+        <w:rPr>
+          <w:lang w:val="en-ZA"/>
+        </w:rPr>
+      </w:pPr>
+    </w:p>
+    <w:p>
+      <w:pPr>
+        <w:rPr>
+          <w:lang w:val="en-ZA"/>
+        </w:rPr>
+      </w:pPr>
+    </w:p>
+    <w:p>
+      <w:pPr>
+        <w:pStyle w:val="Heading2"/>
+        <w:rPr>
+          <w:lang w:val="en-ZA"/>
+        </w:rPr>
+      </w:pPr>
+      <w:bookmarkStart w:id="3" w:name="_Toc99518889"/>
+      <w:r>
+        <w:rPr>
+          <w:lang w:val="en-ZA"/>
+        </w:rPr>
+        <w:t>Basic scenario</w:t>
+      </w:r>
+      <w:r>
+        <w:rPr>
+          <w:lang w:val="en-ZA"/>
+        </w:rPr>
+        <w:t>/ Use case</w:t>
+      </w:r>
+      <w:r>
+        <w:rPr>
+          <w:lang w:val="en-ZA"/>
+        </w:rPr>
+        <w:t xml:space="preserve"> (Requirements)</w:t>
+      </w:r>
+      <w:r>
+        <w:rPr>
+          <w:lang w:val="en-ZA"/>
+        </w:rPr>
+        <w:t>:</w:t>
+      </w:r>
+      <w:bookmarkEnd w:id="3"/>
     </w:p>
     <w:p>
       <w:pPr>
@@ -61,6 +778,442 @@
         <w:numPr>
           <w:ilvl w:val="0"/>
           <w:numId w:val="1"/>
+        </w:numPr>
+        <w:rPr>
+          <w:lang w:val="en-ZA"/>
+        </w:rPr>
+      </w:pPr>
+      <w:r>
+        <w:rPr>
+          <w:lang w:val="en-ZA"/>
+        </w:rPr>
+        <w:t xml:space="preserve">User </w:t>
+      </w:r>
+      <w:r>
+        <w:rPr>
+          <w:lang w:val="en-ZA"/>
+        </w:rPr>
+        <w:t>complete a task (</w:t>
+      </w:r>
+      <w:r>
+        <w:rPr>
+          <w:lang w:val="en-ZA"/>
+        </w:rPr>
+        <w:t>track activity</w:t>
+      </w:r>
+      <w:r>
+        <w:rPr>
+          <w:lang w:val="en-ZA"/>
+        </w:rPr>
+        <w:t>)</w:t>
+      </w:r>
+      <w:r>
+        <w:rPr>
+          <w:lang w:val="en-ZA"/>
+        </w:rPr>
+        <w:t xml:space="preserve"> – He completed the required action for the habit in the specified </w:t>
+      </w:r>
+      <w:proofErr w:type="gramStart"/>
+      <w:r>
+        <w:rPr>
+          <w:lang w:val="en-ZA"/>
+        </w:rPr>
+        <w:t>time period</w:t>
+      </w:r>
+      <w:proofErr w:type="gramEnd"/>
+    </w:p>
+    <w:p>
+      <w:pPr>
+        <w:pStyle w:val="ListParagraph"/>
+        <w:numPr>
+          <w:ilvl w:val="0"/>
+          <w:numId w:val="1"/>
+        </w:numPr>
+        <w:rPr>
+          <w:lang w:val="en-ZA"/>
+        </w:rPr>
+      </w:pPr>
+      <w:r>
+        <w:rPr>
+          <w:lang w:val="en-ZA"/>
+        </w:rPr>
+        <w:t>User must complete a task once during the period otherwise he breaks the habit</w:t>
+      </w:r>
+    </w:p>
+    <w:p>
+      <w:pPr>
+        <w:pStyle w:val="ListParagraph"/>
+        <w:numPr>
+          <w:ilvl w:val="0"/>
+          <w:numId w:val="1"/>
+        </w:numPr>
+        <w:rPr>
+          <w:lang w:val="en-ZA"/>
+        </w:rPr>
+      </w:pPr>
+      <w:r>
+        <w:rPr>
+          <w:lang w:val="en-ZA"/>
+        </w:rPr>
+        <w:t>User complete a task for x consecutive periods he establishes a streak (Do we need to store a streak, or just calculate when they require?)</w:t>
+      </w:r>
+    </w:p>
+    <w:p>
+      <w:pPr>
+        <w:pStyle w:val="ListParagraph"/>
+        <w:numPr>
+          <w:ilvl w:val="0"/>
+          <w:numId w:val="1"/>
+        </w:numPr>
+        <w:rPr>
+          <w:lang w:val="en-ZA"/>
+        </w:rPr>
+      </w:pPr>
+      <w:r>
+        <w:rPr>
+          <w:lang w:val="en-ZA"/>
+        </w:rPr>
+        <w:t>User wants to analyse the data</w:t>
+      </w:r>
+    </w:p>
+    <w:p>
+      <w:pPr>
+        <w:pStyle w:val="ListParagraph"/>
+        <w:numPr>
+          <w:ilvl w:val="1"/>
+          <w:numId w:val="1"/>
+        </w:numPr>
+        <w:rPr>
+          <w:lang w:val="en-ZA"/>
+        </w:rPr>
+      </w:pPr>
+      <w:r>
+        <w:rPr>
+          <w:lang w:val="en-ZA"/>
+        </w:rPr>
+        <w:t>Longest habit streak</w:t>
+      </w:r>
+    </w:p>
+    <w:p>
+      <w:pPr>
+        <w:pStyle w:val="ListParagraph"/>
+        <w:numPr>
+          <w:ilvl w:val="1"/>
+          <w:numId w:val="1"/>
+        </w:numPr>
+        <w:rPr>
+          <w:lang w:val="en-ZA"/>
+        </w:rPr>
+      </w:pPr>
+      <w:r>
+        <w:rPr>
+          <w:lang w:val="en-ZA"/>
+        </w:rPr>
+        <w:t>Daily habits</w:t>
+      </w:r>
+    </w:p>
+    <w:p>
+      <w:pPr>
+        <w:pStyle w:val="ListParagraph"/>
+        <w:numPr>
+          <w:ilvl w:val="1"/>
+          <w:numId w:val="1"/>
+        </w:numPr>
+        <w:rPr>
+          <w:lang w:val="en-ZA"/>
+        </w:rPr>
+      </w:pPr>
+      <w:r>
+        <w:rPr>
+          <w:lang w:val="en-ZA"/>
+        </w:rPr>
+        <w:t xml:space="preserve">Which habits do I struggle </w:t>
+      </w:r>
+      <w:proofErr w:type="gramStart"/>
+      <w:r>
+        <w:rPr>
+          <w:lang w:val="en-ZA"/>
+        </w:rPr>
+        <w:t>with</w:t>
+      </w:r>
+      <w:proofErr w:type="gramEnd"/>
+    </w:p>
+    <w:p>
+      <w:pPr>
+        <w:pStyle w:val="Heading2"/>
+        <w:rPr>
+          <w:lang w:val="en-ZA"/>
+        </w:rPr>
+      </w:pPr>
+      <w:bookmarkStart w:id="4" w:name="_Toc99518890"/>
+      <w:r>
+        <w:rPr>
+          <w:lang w:val="en-ZA"/>
+        </w:rPr>
+        <w:lastRenderedPageBreak/>
+        <w:t>UML</w:t>
+      </w:r>
+      <w:bookmarkEnd w:id="4"/>
+    </w:p>
+    <w:p>
+      <w:pPr>
+        <w:pStyle w:val="Heading2"/>
+        <w:rPr>
+          <w:lang w:val="en-ZA"/>
+        </w:rPr>
+      </w:pPr>
+    </w:p>
+    <w:p>
+      <w:pPr>
+        <w:rPr>
+          <w:lang w:val="en-ZA"/>
+        </w:rPr>
+      </w:pPr>
+      <w:r>
+        <w:rPr>
+          <w:noProof/>
+          <w:lang w:val="en-ZA"/>
+        </w:rPr>
+        <w:drawing>
+          <wp:inline distT="0" distB="0" distL="0" distR="0" wp14:anchorId="7D88A4A9" wp14:editId="5A134B37">
+            <wp:extent cx="5086350" cy="7475120"/>
+            <wp:effectExtent l="0" t="0" r="0" b="0"/>
+            <wp:docPr id="1" name="Picture 1" descr="Diagram&#10;&#10;Description automatically generated"/>
+            <wp:cNvGraphicFramePr>
+              <a:graphicFrameLocks xmlns:a="http://schemas.openxmlformats.org/drawingml/2006/main" noChangeAspect="1"/>
+            </wp:cNvGraphicFramePr>
+            <a:graphic xmlns:a="http://schemas.openxmlformats.org/drawingml/2006/main">
+              <a:graphicData uri="http://schemas.openxmlformats.org/drawingml/2006/picture">
+                <pic:pic xmlns:pic="http://schemas.openxmlformats.org/drawingml/2006/picture">
+                  <pic:nvPicPr>
+                    <pic:cNvPr id="1" name="Picture 1" descr="Diagram&#10;&#10;Description automatically generated"/>
+                    <pic:cNvPicPr/>
+                  </pic:nvPicPr>
+                  <pic:blipFill>
+                    <a:blip r:embed="rId9">
+                      <a:extLst>
+                        <a:ext uri="{28A0092B-C50C-407E-A947-70E740481C1C}">
+                          <a14:useLocalDpi xmlns:a14="http://schemas.microsoft.com/office/drawing/2010/main" val="0"/>
+                        </a:ext>
+                      </a:extLst>
+                    </a:blip>
+                    <a:stretch>
+                      <a:fillRect/>
+                    </a:stretch>
+                  </pic:blipFill>
+                  <pic:spPr>
+                    <a:xfrm>
+                      <a:off x="0" y="0"/>
+                      <a:ext cx="5089982" cy="7480457"/>
+                    </a:xfrm>
+                    <a:prstGeom prst="rect">
+                      <a:avLst/>
+                    </a:prstGeom>
+                  </pic:spPr>
+                </pic:pic>
+              </a:graphicData>
+            </a:graphic>
+          </wp:inline>
+        </w:drawing>
+      </w:r>
+    </w:p>
+    <w:p>
+      <w:pPr>
+        <w:pStyle w:val="Heading2"/>
+        <w:rPr>
+          <w:lang w:val="en-ZA"/>
+        </w:rPr>
+      </w:pPr>
+    </w:p>
+    <w:p>
+      <w:pPr>
+        <w:pStyle w:val="Heading2"/>
+        <w:rPr>
+          <w:lang w:val="en-ZA"/>
+        </w:rPr>
+      </w:pPr>
+      <w:bookmarkStart w:id="5" w:name="_Toc99518891"/>
+      <w:r>
+        <w:rPr>
+          <w:lang w:val="en-ZA"/>
+        </w:rPr>
+        <w:t>Assumptions</w:t>
+      </w:r>
+      <w:bookmarkEnd w:id="5"/>
+    </w:p>
+    <w:p>
+      <w:pPr>
+        <w:pStyle w:val="ListParagraph"/>
+        <w:numPr>
+          <w:ilvl w:val="0"/>
+          <w:numId w:val="4"/>
+        </w:numPr>
+        <w:rPr>
+          <w:lang w:val="en-ZA"/>
+        </w:rPr>
+      </w:pPr>
+      <w:r>
+        <w:rPr>
+          <w:lang w:val="en-ZA"/>
+        </w:rPr>
+        <w:t>Frequency – string to specify frequency</w:t>
+      </w:r>
+    </w:p>
+    <w:p>
+      <w:pPr>
+        <w:pStyle w:val="Heading2"/>
+        <w:rPr>
+          <w:lang w:val="en-ZA"/>
+        </w:rPr>
+      </w:pPr>
+      <w:bookmarkStart w:id="6" w:name="_Toc99518892"/>
+      <w:r>
+        <w:rPr>
+          <w:lang w:val="en-ZA"/>
+        </w:rPr>
+        <w:lastRenderedPageBreak/>
+        <w:t>References</w:t>
+      </w:r>
+      <w:bookmarkEnd w:id="6"/>
+    </w:p>
+    <w:p>
+      <w:pPr>
+        <w:pStyle w:val="ListParagraph"/>
+        <w:numPr>
+          <w:ilvl w:val="0"/>
+          <w:numId w:val="3"/>
+        </w:numPr>
+        <w:rPr>
+          <w:lang w:val="en-ZA"/>
+        </w:rPr>
+      </w:pPr>
+      <w:hyperlink r:id="rId10" w:history="1">
+        <w:r>
+          <w:rPr>
+            <w:rStyle w:val="Hyperlink"/>
+            <w:lang w:val="en-ZA"/>
+          </w:rPr>
+          <w:t>https://www.youtube.com/watch?v=dcsvl3YqAEk&amp;ab_channel=MichaelHadley</w:t>
+        </w:r>
+      </w:hyperlink>
+    </w:p>
+    <w:p>
+      <w:pPr>
+        <w:pStyle w:val="ListParagraph"/>
+        <w:numPr>
+          <w:ilvl w:val="0"/>
+          <w:numId w:val="3"/>
+        </w:numPr>
+        <w:rPr>
+          <w:lang w:val="en-ZA"/>
+        </w:rPr>
+      </w:pPr>
+      <w:hyperlink r:id="rId11" w:history="1">
+        <w:r>
+          <w:rPr>
+            <w:rStyle w:val="Hyperlink"/>
+            <w:lang w:val="en-ZA"/>
+          </w:rPr>
+          <w:t>https://drawio-app.com/uml-class-diagrams-in-draw-io/</w:t>
+        </w:r>
+      </w:hyperlink>
+    </w:p>
+    <w:p>
+      <w:pPr>
+        <w:pStyle w:val="ListParagraph"/>
+        <w:numPr>
+          <w:ilvl w:val="0"/>
+          <w:numId w:val="3"/>
+        </w:numPr>
+        <w:rPr>
+          <w:lang w:val="en-ZA"/>
+        </w:rPr>
+      </w:pPr>
+      <w:hyperlink r:id="rId12" w:history="1">
+        <w:r>
+          <w:rPr>
+            <w:rStyle w:val="Hyperlink"/>
+            <w:lang w:val="en-ZA"/>
+          </w:rPr>
+          <w:t>https://towardsdatascience.com/timestamp-vs-timedelta-vs-time-period-afad0a48a7d1</w:t>
+        </w:r>
+      </w:hyperlink>
+      <w:r>
+        <w:rPr>
+          <w:lang w:val="en-ZA"/>
+        </w:rPr>
+        <w:t xml:space="preserve"> (Time frequency)</w:t>
+      </w:r>
+    </w:p>
+    <w:p>
+      <w:pPr>
+        <w:pStyle w:val="ListParagraph"/>
+        <w:numPr>
+          <w:ilvl w:val="0"/>
+          <w:numId w:val="3"/>
+        </w:numPr>
+        <w:rPr>
+          <w:lang w:val="en-ZA"/>
+        </w:rPr>
+      </w:pPr>
+      <w:r>
+        <w:rPr>
+          <w:lang w:val="en-ZA"/>
+        </w:rPr>
+        <w:t xml:space="preserve">Naming conventions - </w:t>
+      </w:r>
+      <w:hyperlink r:id="rId13" w:history="1">
+        <w:r>
+          <w:rPr>
+            <w:rStyle w:val="Hyperlink"/>
+            <w:lang w:val="en-ZA"/>
+          </w:rPr>
+          <w:t>https://peps.python.org/pep-0008</w:t>
+        </w:r>
+      </w:hyperlink>
+      <w:r>
+        <w:rPr>
+          <w:lang w:val="en-ZA"/>
+        </w:rPr>
+        <w:t xml:space="preserve"> </w:t>
+      </w:r>
+      <w:hyperlink r:id="rId14" w:history="1">
+        <w:r>
+          <w:rPr>
+            <w:rStyle w:val="Hyperlink"/>
+            <w:lang w:val="en-ZA"/>
+          </w:rPr>
+          <w:t>https://google.github.io/styleguide/pyguide.html#316-naming</w:t>
+        </w:r>
+      </w:hyperlink>
+      <w:r>
+        <w:rPr>
+          <w:lang w:val="en-ZA"/>
+        </w:rPr>
+        <w:t xml:space="preserve"> </w:t>
+      </w:r>
+      <w:hyperlink r:id="rId15" w:history="1">
+        <w:r>
+          <w:rPr>
+            <w:rStyle w:val="Hyperlink"/>
+            <w:lang w:val="en-ZA"/>
+          </w:rPr>
+          <w:t>https://realpython.com/python-pep8/#naming-conventions</w:t>
+        </w:r>
+      </w:hyperlink>
+      <w:r>
+        <w:rPr>
+          <w:lang w:val="en-ZA"/>
+        </w:rPr>
+        <w:t xml:space="preserve"> </w:t>
+      </w:r>
+    </w:p>
+    <w:p>
+      <w:pPr>
+        <w:pStyle w:val="ListParagraph"/>
+        <w:numPr>
+          <w:ilvl w:val="0"/>
+          <w:numId w:val="3"/>
         </w:numPr>
         <w:rPr>
           <w:lang w:val="en-ZA"/>
@@ -77,6 +1230,51 @@
 </w:document>
 </file>
 
+<file path=word/comments.xml><?xml version="1.0" encoding="utf-8"?>
+<w:comments xmlns:wpc="http://schemas.microsoft.com/office/word/2010/wordprocessingCanvas" xmlns:cx="http://schemas.microsoft.com/office/drawing/2014/chartex" xmlns:cx1="http://schemas.microsoft.com/office/drawing/2015/9/8/chartex" xmlns:cx2="http://schemas.microsoft.com/office/drawing/2015/10/21/chartex" xmlns:cx3="http://schemas.microsoft.com/office/drawing/2016/5/9/chartex" xmlns:cx4="http://schemas.microsoft.com/office/drawing/2016/5/10/chartex" xmlns:cx5="http://schemas.microsoft.com/office/drawing/2016/5/11/chartex" xmlns:cx6="http://schemas.microsoft.com/office/drawing/2016/5/12/chartex" xmlns:cx7="http://schemas.microsoft.com/office/drawing/2016/5/13/chartex" xmlns:cx8="http://schemas.microsoft.com/office/drawing/2016/5/14/chartex" xmlns:mc="http://schemas.openxmlformats.org/markup-compatibility/2006" xmlns:aink="http://schemas.microsoft.com/office/drawing/2016/ink" xmlns:am3d="http://schemas.microsoft.com/office/drawing/2017/model3d" xmlns:o="urn:schemas-microsoft-com:office:office" xmlns:r="http://schemas.openxmlformats.org/officeDocument/2006/relationships" xmlns:m="http://schemas.openxmlformats.org/officeDocument/2006/math" xmlns:v="urn:schemas-microsoft-com:vml" xmlns:wp14="http://schemas.microsoft.com/office/word/2010/wordprocessingDrawing" xmlns:wp="http://schemas.openxmlformats.org/drawingml/2006/wordprocessingDrawing" xmlns:w10="urn:schemas-microsoft-com:office:word" xmlns:w="http://schemas.openxmlformats.org/wordprocessingml/2006/main" xmlns:w14="http://schemas.microsoft.com/office/word/2010/wordml" xmlns:w15="http://schemas.microsoft.com/office/word/2012/wordml" xmlns:w16cex="http://schemas.microsoft.com/office/word/2018/wordml/cex" xmlns:w16cid="http://schemas.microsoft.com/office/word/2016/wordml/cid" xmlns:w16="http://schemas.microsoft.com/office/word/2018/wordml" xmlns:w16sdtdh="http://schemas.microsoft.com/office/word/2020/wordml/sdtdatahash" xmlns:w16se="http://schemas.microsoft.com/office/word/2015/wordml/symex" xmlns:wpg="http://schemas.microsoft.com/office/word/2010/wordprocessingGroup" xmlns:wpi="http://schemas.microsoft.com/office/word/2010/wordprocessingInk" xmlns:wne="http://schemas.microsoft.com/office/word/2006/wordml" xmlns:wps="http://schemas.microsoft.com/office/word/2010/wordprocessingShape" mc:Ignorable="w14 w15 w16se w16cid w16 w16cex w16sdtdh wp14">
+  <w:comment w:id="1" w:author="Maree, Gerhardus (SMS digital GmbH)" w:date="2022-03-30T07:42:00Z" w:initials="GM">
+    <w:p>
+      <w:pPr>
+        <w:pStyle w:val="CommentText"/>
+        <w:rPr>
+          <w:lang w:val="en-ZA"/>
+        </w:rPr>
+      </w:pPr>
+      <w:r>
+        <w:rPr>
+          <w:rStyle w:val="CommentReference"/>
+        </w:rPr>
+        <w:annotationRef/>
+      </w:r>
+      <w:r>
+        <w:rPr>
+          <w:lang w:val="en-ZA"/>
+        </w:rPr>
+        <w:t>Add more details to the description</w:t>
+      </w:r>
+    </w:p>
+  </w:comment>
+</w:comments>
+</file>
+
+<file path=word/commentsExtended.xml><?xml version="1.0" encoding="utf-8"?>
+<w15:commentsEx xmlns:wpc="http://schemas.microsoft.com/office/word/2010/wordprocessingCanvas" xmlns:cx="http://schemas.microsoft.com/office/drawing/2014/chartex" xmlns:cx1="http://schemas.microsoft.com/office/drawing/2015/9/8/chartex" xmlns:cx2="http://schemas.microsoft.com/office/drawing/2015/10/21/chartex" xmlns:cx3="http://schemas.microsoft.com/office/drawing/2016/5/9/chartex" xmlns:cx4="http://schemas.microsoft.com/office/drawing/2016/5/10/chartex" xmlns:cx5="http://schemas.microsoft.com/office/drawing/2016/5/11/chartex" xmlns:cx6="http://schemas.microsoft.com/office/drawing/2016/5/12/chartex" xmlns:cx7="http://schemas.microsoft.com/office/drawing/2016/5/13/chartex" xmlns:cx8="http://schemas.microsoft.com/office/drawing/2016/5/14/chartex" xmlns:mc="http://schemas.openxmlformats.org/markup-compatibility/2006" xmlns:aink="http://schemas.microsoft.com/office/drawing/2016/ink" xmlns:am3d="http://schemas.microsoft.com/office/drawing/2017/model3d" xmlns:o="urn:schemas-microsoft-com:office:office" xmlns:r="http://schemas.openxmlformats.org/officeDocument/2006/relationships" xmlns:m="http://schemas.openxmlformats.org/officeDocument/2006/math" xmlns:v="urn:schemas-microsoft-com:vml" xmlns:wp14="http://schemas.microsoft.com/office/word/2010/wordprocessingDrawing" xmlns:wp="http://schemas.openxmlformats.org/drawingml/2006/wordprocessingDrawing" xmlns:w10="urn:schemas-microsoft-com:office:word" xmlns:w="http://schemas.openxmlformats.org/wordprocessingml/2006/main" xmlns:w14="http://schemas.microsoft.com/office/word/2010/wordml" xmlns:w15="http://schemas.microsoft.com/office/word/2012/wordml" xmlns:w16cex="http://schemas.microsoft.com/office/word/2018/wordml/cex" xmlns:w16cid="http://schemas.microsoft.com/office/word/2016/wordml/cid" xmlns:w16="http://schemas.microsoft.com/office/word/2018/wordml" xmlns:w16sdtdh="http://schemas.microsoft.com/office/word/2020/wordml/sdtdatahash" xmlns:w16se="http://schemas.microsoft.com/office/word/2015/wordml/symex" xmlns:wpg="http://schemas.microsoft.com/office/word/2010/wordprocessingGroup" xmlns:wpi="http://schemas.microsoft.com/office/word/2010/wordprocessingInk" xmlns:wne="http://schemas.microsoft.com/office/word/2006/wordml" xmlns:wps="http://schemas.microsoft.com/office/word/2010/wordprocessingShape" mc:Ignorable="w14 w15 w16se w16cid w16 w16cex w16sdtdh wp14">
+  <w15:commentEx w15:paraId="6812F11D" w15:done="0"/>
+</w15:commentsEx>
+</file>
+
+<file path=word/commentsExtensible.xml><?xml version="1.0" encoding="utf-8"?>
+<w16cex:commentsExtensible xmlns:wpc="http://schemas.microsoft.com/office/word/2010/wordprocessingCanvas" xmlns:cx="http://schemas.microsoft.com/office/drawing/2014/chartex" xmlns:cx1="http://schemas.microsoft.com/office/drawing/2015/9/8/chartex" xmlns:cx2="http://schemas.microsoft.com/office/drawing/2015/10/21/chartex" xmlns:cx3="http://schemas.microsoft.com/office/drawing/2016/5/9/chartex" xmlns:cx4="http://schemas.microsoft.com/office/drawing/2016/5/10/chartex" xmlns:cx5="http://schemas.microsoft.com/office/drawing/2016/5/11/chartex" xmlns:cx6="http://schemas.microsoft.com/office/drawing/2016/5/12/chartex" xmlns:cx7="http://schemas.microsoft.com/office/drawing/2016/5/13/chartex" xmlns:cx8="http://schemas.microsoft.com/office/drawing/2016/5/14/chartex" xmlns:mc="http://schemas.openxmlformats.org/markup-compatibility/2006" xmlns:aink="http://schemas.microsoft.com/office/drawing/2016/ink" xmlns:am3d="http://schemas.microsoft.com/office/drawing/2017/model3d" xmlns:o="urn:schemas-microsoft-com:office:office" xmlns:r="http://schemas.openxmlformats.org/officeDocument/2006/relationships" xmlns:m="http://schemas.openxmlformats.org/officeDocument/2006/math" xmlns:v="urn:schemas-microsoft-com:vml" xmlns:wp14="http://schemas.microsoft.com/office/word/2010/wordprocessingDrawing" xmlns:wp="http://schemas.openxmlformats.org/drawingml/2006/wordprocessingDrawing" xmlns:w10="urn:schemas-microsoft-com:office:word" xmlns:w="http://schemas.openxmlformats.org/wordprocessingml/2006/main" xmlns:w14="http://schemas.microsoft.com/office/word/2010/wordml" xmlns:w15="http://schemas.microsoft.com/office/word/2012/wordml" xmlns:w16cex="http://schemas.microsoft.com/office/word/2018/wordml/cex" xmlns:w16cid="http://schemas.microsoft.com/office/word/2016/wordml/cid" xmlns:w16="http://schemas.microsoft.com/office/word/2018/wordml" xmlns:w16sdtdh="http://schemas.microsoft.com/office/word/2020/wordml/sdtdatahash" xmlns:w16se="http://schemas.microsoft.com/office/word/2015/wordml/symex" xmlns:wpg="http://schemas.microsoft.com/office/word/2010/wordprocessingGroup" xmlns:wpi="http://schemas.microsoft.com/office/word/2010/wordprocessingInk" xmlns:wne="http://schemas.microsoft.com/office/word/2006/wordml" xmlns:wps="http://schemas.microsoft.com/office/word/2010/wordprocessingShape" mc:Ignorable="w14 w15 w16se w16cid w16 w16cex w16sdtdh wp14">
+  <w16cex:commentExtensible w16cex:durableId="25EE8881" w16cex:dateUtc="2022-03-30T05:42:00Z"/>
+</w16cex:commentsExtensible>
+</file>
+
+<file path=word/commentsIds.xml><?xml version="1.0" encoding="utf-8"?>
+<w16cid:commentsIds xmlns:wpc="http://schemas.microsoft.com/office/word/2010/wordprocessingCanvas" xmlns:cx="http://schemas.microsoft.com/office/drawing/2014/chartex" xmlns:cx1="http://schemas.microsoft.com/office/drawing/2015/9/8/chartex" xmlns:cx2="http://schemas.microsoft.com/office/drawing/2015/10/21/chartex" xmlns:cx3="http://schemas.microsoft.com/office/drawing/2016/5/9/chartex" xmlns:cx4="http://schemas.microsoft.com/office/drawing/2016/5/10/chartex" xmlns:cx5="http://schemas.microsoft.com/office/drawing/2016/5/11/chartex" xmlns:cx6="http://schemas.microsoft.com/office/drawing/2016/5/12/chartex" xmlns:cx7="http://schemas.microsoft.com/office/drawing/2016/5/13/chartex" xmlns:cx8="http://schemas.microsoft.com/office/drawing/2016/5/14/chartex" xmlns:mc="http://schemas.openxmlformats.org/markup-compatibility/2006" xmlns:aink="http://schemas.microsoft.com/office/drawing/2016/ink" xmlns:am3d="http://schemas.microsoft.com/office/drawing/2017/model3d" xmlns:o="urn:schemas-microsoft-com:office:office" xmlns:r="http://schemas.openxmlformats.org/officeDocument/2006/relationships" xmlns:m="http://schemas.openxmlformats.org/officeDocument/2006/math" xmlns:v="urn:schemas-microsoft-com:vml" xmlns:wp14="http://schemas.microsoft.com/office/word/2010/wordprocessingDrawing" xmlns:wp="http://schemas.openxmlformats.org/drawingml/2006/wordprocessingDrawing" xmlns:w10="urn:schemas-microsoft-com:office:word" xmlns:w="http://schemas.openxmlformats.org/wordprocessingml/2006/main" xmlns:w14="http://schemas.microsoft.com/office/word/2010/wordml" xmlns:w15="http://schemas.microsoft.com/office/word/2012/wordml" xmlns:w16cex="http://schemas.microsoft.com/office/word/2018/wordml/cex" xmlns:w16cid="http://schemas.microsoft.com/office/word/2016/wordml/cid" xmlns:w16="http://schemas.microsoft.com/office/word/2018/wordml" xmlns:w16sdtdh="http://schemas.microsoft.com/office/word/2020/wordml/sdtdatahash" xmlns:w16se="http://schemas.microsoft.com/office/word/2015/wordml/symex" xmlns:wpg="http://schemas.microsoft.com/office/word/2010/wordprocessingGroup" xmlns:wpi="http://schemas.microsoft.com/office/word/2010/wordprocessingInk" xmlns:wne="http://schemas.microsoft.com/office/word/2006/wordml" xmlns:wps="http://schemas.microsoft.com/office/word/2010/wordprocessingShape" mc:Ignorable="w14 w15 w16se w16cid w16 w16cex w16sdtdh wp14">
+  <w16cid:commentId w16cid:paraId="6812F11D" w16cid:durableId="25EE8881"/>
+</w16cid:commentsIds>
+</file>
+
 <file path=word/numbering.xml><?xml version="1.0" encoding="utf-8"?>
 <w:numbering xmlns:wpc="http://schemas.microsoft.com/office/word/2010/wordprocessingCanvas" xmlns:cx="http://schemas.microsoft.com/office/drawing/2014/chartex" xmlns:cx1="http://schemas.microsoft.com/office/drawing/2015/9/8/chartex" xmlns:cx2="http://schemas.microsoft.com/office/drawing/2015/10/21/chartex" xmlns:cx3="http://schemas.microsoft.com/office/drawing/2016/5/9/chartex" xmlns:cx4="http://schemas.microsoft.com/office/drawing/2016/5/10/chartex" xmlns:cx5="http://schemas.microsoft.com/office/drawing/2016/5/11/chartex" xmlns:cx6="http://schemas.microsoft.com/office/drawing/2016/5/12/chartex" xmlns:cx7="http://schemas.microsoft.com/office/drawing/2016/5/13/chartex" xmlns:cx8="http://schemas.microsoft.com/office/drawing/2016/5/14/chartex" xmlns:mc="http://schemas.openxmlformats.org/markup-compatibility/2006" xmlns:aink="http://schemas.microsoft.com/office/drawing/2016/ink" xmlns:am3d="http://schemas.microsoft.com/office/drawing/2017/model3d" xmlns:o="urn:schemas-microsoft-com:office:office" xmlns:r="http://schemas.openxmlformats.org/officeDocument/2006/relationships" xmlns:m="http://schemas.openxmlformats.org/officeDocument/2006/math" xmlns:v="urn:schemas-microsoft-com:vml" xmlns:wp14="http://schemas.microsoft.com/office/word/2010/wordprocessingDrawing" xmlns:wp="http://schemas.openxmlformats.org/drawingml/2006/wordprocessingDrawing" xmlns:w10="urn:schemas-microsoft-com:office:word" xmlns:w="http://schemas.openxmlformats.org/wordprocessingml/2006/main" xmlns:w14="http://schemas.microsoft.com/office/word/2010/wordml" xmlns:w15="http://schemas.microsoft.com/office/word/2012/wordml" xmlns:w16cex="http://schemas.microsoft.com/office/word/2018/wordml/cex" xmlns:w16cid="http://schemas.microsoft.com/office/word/2016/wordml/cid" xmlns:w16="http://schemas.microsoft.com/office/word/2018/wordml" xmlns:w16sdtdh="http://schemas.microsoft.com/office/word/2020/wordml/sdtdatahash" xmlns:w16se="http://schemas.microsoft.com/office/word/2015/wordml/symex" xmlns:wpg="http://schemas.microsoft.com/office/word/2010/wordprocessingGroup" xmlns:wpi="http://schemas.microsoft.com/office/word/2010/wordprocessingInk" xmlns:wne="http://schemas.microsoft.com/office/word/2006/wordml" xmlns:wps="http://schemas.microsoft.com/office/word/2010/wordprocessingShape" mc:Ignorable="w14 w15 w16se w16cid w16 w16cex w16sdtdh wp14">
   <w:abstractNum w:abstractNumId="0" w15:restartNumberingAfterBreak="0">
@@ -92,6 +1290,291 @@
         <w:ind w:left="720" w:hanging="360"/>
       </w:pPr>
     </w:lvl>
+    <w:lvl w:ilvl="1" w:tplc="20000019">
+      <w:start w:val="1"/>
+      <w:numFmt w:val="lowerLetter"/>
+      <w:lvlText w:val="%2."/>
+      <w:lvlJc w:val="left"/>
+      <w:pPr>
+        <w:ind w:left="1440" w:hanging="360"/>
+      </w:pPr>
+    </w:lvl>
+    <w:lvl w:ilvl="2" w:tplc="2000001B" w:tentative="1">
+      <w:start w:val="1"/>
+      <w:numFmt w:val="lowerRoman"/>
+      <w:lvlText w:val="%3."/>
+      <w:lvlJc w:val="right"/>
+      <w:pPr>
+        <w:ind w:left="2160" w:hanging="180"/>
+      </w:pPr>
+    </w:lvl>
+    <w:lvl w:ilvl="3" w:tplc="2000000F" w:tentative="1">
+      <w:start w:val="1"/>
+      <w:numFmt w:val="decimal"/>
+      <w:lvlText w:val="%4."/>
+      <w:lvlJc w:val="left"/>
+      <w:pPr>
+        <w:ind w:left="2880" w:hanging="360"/>
+      </w:pPr>
+    </w:lvl>
+    <w:lvl w:ilvl="4" w:tplc="20000019" w:tentative="1">
+      <w:start w:val="1"/>
+      <w:numFmt w:val="lowerLetter"/>
+      <w:lvlText w:val="%5."/>
+      <w:lvlJc w:val="left"/>
+      <w:pPr>
+        <w:ind w:left="3600" w:hanging="360"/>
+      </w:pPr>
+    </w:lvl>
+    <w:lvl w:ilvl="5" w:tplc="2000001B" w:tentative="1">
+      <w:start w:val="1"/>
+      <w:numFmt w:val="lowerRoman"/>
+      <w:lvlText w:val="%6."/>
+      <w:lvlJc w:val="right"/>
+      <w:pPr>
+        <w:ind w:left="4320" w:hanging="180"/>
+      </w:pPr>
+    </w:lvl>
+    <w:lvl w:ilvl="6" w:tplc="2000000F" w:tentative="1">
+      <w:start w:val="1"/>
+      <w:numFmt w:val="decimal"/>
+      <w:lvlText w:val="%7."/>
+      <w:lvlJc w:val="left"/>
+      <w:pPr>
+        <w:ind w:left="5040" w:hanging="360"/>
+      </w:pPr>
+    </w:lvl>
+    <w:lvl w:ilvl="7" w:tplc="20000019" w:tentative="1">
+      <w:start w:val="1"/>
+      <w:numFmt w:val="lowerLetter"/>
+      <w:lvlText w:val="%8."/>
+      <w:lvlJc w:val="left"/>
+      <w:pPr>
+        <w:ind w:left="5760" w:hanging="360"/>
+      </w:pPr>
+    </w:lvl>
+    <w:lvl w:ilvl="8" w:tplc="2000001B" w:tentative="1">
+      <w:start w:val="1"/>
+      <w:numFmt w:val="lowerRoman"/>
+      <w:lvlText w:val="%9."/>
+      <w:lvlJc w:val="right"/>
+      <w:pPr>
+        <w:ind w:left="6480" w:hanging="180"/>
+      </w:pPr>
+    </w:lvl>
+  </w:abstractNum>
+  <w:abstractNum w:abstractNumId="1" w15:restartNumberingAfterBreak="0">
+    <w:nsid w:val="3B9C0A30"/>
+    <w:multiLevelType w:val="hybridMultilevel"/>
+    <w:tmpl w:val="F0A80858"/>
+    <w:lvl w:ilvl="0" w:tplc="2000000F">
+      <w:start w:val="1"/>
+      <w:numFmt w:val="decimal"/>
+      <w:lvlText w:val="%1."/>
+      <w:lvlJc w:val="left"/>
+      <w:pPr>
+        <w:ind w:left="720" w:hanging="360"/>
+      </w:pPr>
+    </w:lvl>
+    <w:lvl w:ilvl="1" w:tplc="20000019" w:tentative="1">
+      <w:start w:val="1"/>
+      <w:numFmt w:val="lowerLetter"/>
+      <w:lvlText w:val="%2."/>
+      <w:lvlJc w:val="left"/>
+      <w:pPr>
+        <w:ind w:left="1440" w:hanging="360"/>
+      </w:pPr>
+    </w:lvl>
+    <w:lvl w:ilvl="2" w:tplc="2000001B" w:tentative="1">
+      <w:start w:val="1"/>
+      <w:numFmt w:val="lowerRoman"/>
+      <w:lvlText w:val="%3."/>
+      <w:lvlJc w:val="right"/>
+      <w:pPr>
+        <w:ind w:left="2160" w:hanging="180"/>
+      </w:pPr>
+    </w:lvl>
+    <w:lvl w:ilvl="3" w:tplc="2000000F" w:tentative="1">
+      <w:start w:val="1"/>
+      <w:numFmt w:val="decimal"/>
+      <w:lvlText w:val="%4."/>
+      <w:lvlJc w:val="left"/>
+      <w:pPr>
+        <w:ind w:left="2880" w:hanging="360"/>
+      </w:pPr>
+    </w:lvl>
+    <w:lvl w:ilvl="4" w:tplc="20000019" w:tentative="1">
+      <w:start w:val="1"/>
+      <w:numFmt w:val="lowerLetter"/>
+      <w:lvlText w:val="%5."/>
+      <w:lvlJc w:val="left"/>
+      <w:pPr>
+        <w:ind w:left="3600" w:hanging="360"/>
+      </w:pPr>
+    </w:lvl>
+    <w:lvl w:ilvl="5" w:tplc="2000001B" w:tentative="1">
+      <w:start w:val="1"/>
+      <w:numFmt w:val="lowerRoman"/>
+      <w:lvlText w:val="%6."/>
+      <w:lvlJc w:val="right"/>
+      <w:pPr>
+        <w:ind w:left="4320" w:hanging="180"/>
+      </w:pPr>
+    </w:lvl>
+    <w:lvl w:ilvl="6" w:tplc="2000000F" w:tentative="1">
+      <w:start w:val="1"/>
+      <w:numFmt w:val="decimal"/>
+      <w:lvlText w:val="%7."/>
+      <w:lvlJc w:val="left"/>
+      <w:pPr>
+        <w:ind w:left="5040" w:hanging="360"/>
+      </w:pPr>
+    </w:lvl>
+    <w:lvl w:ilvl="7" w:tplc="20000019" w:tentative="1">
+      <w:start w:val="1"/>
+      <w:numFmt w:val="lowerLetter"/>
+      <w:lvlText w:val="%8."/>
+      <w:lvlJc w:val="left"/>
+      <w:pPr>
+        <w:ind w:left="5760" w:hanging="360"/>
+      </w:pPr>
+    </w:lvl>
+    <w:lvl w:ilvl="8" w:tplc="2000001B" w:tentative="1">
+      <w:start w:val="1"/>
+      <w:numFmt w:val="lowerRoman"/>
+      <w:lvlText w:val="%9."/>
+      <w:lvlJc w:val="right"/>
+      <w:pPr>
+        <w:ind w:left="6480" w:hanging="180"/>
+      </w:pPr>
+    </w:lvl>
+  </w:abstractNum>
+  <w:abstractNum w:abstractNumId="2" w15:restartNumberingAfterBreak="0">
+    <w:nsid w:val="4261369B"/>
+    <w:multiLevelType w:val="hybridMultilevel"/>
+    <w:tmpl w:val="0F6AD870"/>
+    <w:lvl w:ilvl="0" w:tplc="20000001">
+      <w:start w:val="1"/>
+      <w:numFmt w:val="bullet"/>
+      <w:lvlText w:val=""/>
+      <w:lvlJc w:val="left"/>
+      <w:pPr>
+        <w:ind w:left="720" w:hanging="360"/>
+      </w:pPr>
+      <w:rPr>
+        <w:rFonts w:ascii="Symbol" w:hAnsi="Symbol" w:hint="default"/>
+      </w:rPr>
+    </w:lvl>
+    <w:lvl w:ilvl="1" w:tplc="20000003" w:tentative="1">
+      <w:start w:val="1"/>
+      <w:numFmt w:val="bullet"/>
+      <w:lvlText w:val="o"/>
+      <w:lvlJc w:val="left"/>
+      <w:pPr>
+        <w:ind w:left="1440" w:hanging="360"/>
+      </w:pPr>
+      <w:rPr>
+        <w:rFonts w:ascii="Courier New" w:hAnsi="Courier New" w:cs="Courier New" w:hint="default"/>
+      </w:rPr>
+    </w:lvl>
+    <w:lvl w:ilvl="2" w:tplc="20000005" w:tentative="1">
+      <w:start w:val="1"/>
+      <w:numFmt w:val="bullet"/>
+      <w:lvlText w:val=""/>
+      <w:lvlJc w:val="left"/>
+      <w:pPr>
+        <w:ind w:left="2160" w:hanging="360"/>
+      </w:pPr>
+      <w:rPr>
+        <w:rFonts w:ascii="Wingdings" w:hAnsi="Wingdings" w:hint="default"/>
+      </w:rPr>
+    </w:lvl>
+    <w:lvl w:ilvl="3" w:tplc="20000001" w:tentative="1">
+      <w:start w:val="1"/>
+      <w:numFmt w:val="bullet"/>
+      <w:lvlText w:val=""/>
+      <w:lvlJc w:val="left"/>
+      <w:pPr>
+        <w:ind w:left="2880" w:hanging="360"/>
+      </w:pPr>
+      <w:rPr>
+        <w:rFonts w:ascii="Symbol" w:hAnsi="Symbol" w:hint="default"/>
+      </w:rPr>
+    </w:lvl>
+    <w:lvl w:ilvl="4" w:tplc="20000003" w:tentative="1">
+      <w:start w:val="1"/>
+      <w:numFmt w:val="bullet"/>
+      <w:lvlText w:val="o"/>
+      <w:lvlJc w:val="left"/>
+      <w:pPr>
+        <w:ind w:left="3600" w:hanging="360"/>
+      </w:pPr>
+      <w:rPr>
+        <w:rFonts w:ascii="Courier New" w:hAnsi="Courier New" w:cs="Courier New" w:hint="default"/>
+      </w:rPr>
+    </w:lvl>
+    <w:lvl w:ilvl="5" w:tplc="20000005" w:tentative="1">
+      <w:start w:val="1"/>
+      <w:numFmt w:val="bullet"/>
+      <w:lvlText w:val=""/>
+      <w:lvlJc w:val="left"/>
+      <w:pPr>
+        <w:ind w:left="4320" w:hanging="360"/>
+      </w:pPr>
+      <w:rPr>
+        <w:rFonts w:ascii="Wingdings" w:hAnsi="Wingdings" w:hint="default"/>
+      </w:rPr>
+    </w:lvl>
+    <w:lvl w:ilvl="6" w:tplc="20000001" w:tentative="1">
+      <w:start w:val="1"/>
+      <w:numFmt w:val="bullet"/>
+      <w:lvlText w:val=""/>
+      <w:lvlJc w:val="left"/>
+      <w:pPr>
+        <w:ind w:left="5040" w:hanging="360"/>
+      </w:pPr>
+      <w:rPr>
+        <w:rFonts w:ascii="Symbol" w:hAnsi="Symbol" w:hint="default"/>
+      </w:rPr>
+    </w:lvl>
+    <w:lvl w:ilvl="7" w:tplc="20000003" w:tentative="1">
+      <w:start w:val="1"/>
+      <w:numFmt w:val="bullet"/>
+      <w:lvlText w:val="o"/>
+      <w:lvlJc w:val="left"/>
+      <w:pPr>
+        <w:ind w:left="5760" w:hanging="360"/>
+      </w:pPr>
+      <w:rPr>
+        <w:rFonts w:ascii="Courier New" w:hAnsi="Courier New" w:cs="Courier New" w:hint="default"/>
+      </w:rPr>
+    </w:lvl>
+    <w:lvl w:ilvl="8" w:tplc="20000005" w:tentative="1">
+      <w:start w:val="1"/>
+      <w:numFmt w:val="bullet"/>
+      <w:lvlText w:val=""/>
+      <w:lvlJc w:val="left"/>
+      <w:pPr>
+        <w:ind w:left="6480" w:hanging="360"/>
+      </w:pPr>
+      <w:rPr>
+        <w:rFonts w:ascii="Wingdings" w:hAnsi="Wingdings" w:hint="default"/>
+      </w:rPr>
+    </w:lvl>
+  </w:abstractNum>
+  <w:abstractNum w:abstractNumId="3" w15:restartNumberingAfterBreak="0">
+    <w:nsid w:val="7421726F"/>
+    <w:multiLevelType w:val="hybridMultilevel"/>
+    <w:tmpl w:val="D3501CD0"/>
+    <w:lvl w:ilvl="0" w:tplc="2000000F">
+      <w:start w:val="1"/>
+      <w:numFmt w:val="decimal"/>
+      <w:lvlText w:val="%1."/>
+      <w:lvlJc w:val="left"/>
+      <w:pPr>
+        <w:ind w:left="720" w:hanging="360"/>
+      </w:pPr>
+    </w:lvl>
     <w:lvl w:ilvl="1" w:tplc="20000019" w:tentative="1">
       <w:start w:val="1"/>
       <w:numFmt w:val="lowerLetter"/>
@@ -168,7 +1651,24 @@
   <w:num w:numId="1">
     <w:abstractNumId w:val="0"/>
   </w:num>
+  <w:num w:numId="2">
+    <w:abstractNumId w:val="2"/>
+  </w:num>
+  <w:num w:numId="3">
+    <w:abstractNumId w:val="3"/>
+  </w:num>
+  <w:num w:numId="4">
+    <w:abstractNumId w:val="1"/>
+  </w:num>
 </w:numbering>
+</file>
+
+<file path=word/people.xml><?xml version="1.0" encoding="utf-8"?>
+<w15:people xmlns:wpc="http://schemas.microsoft.com/office/word/2010/wordprocessingCanvas" xmlns:cx="http://schemas.microsoft.com/office/drawing/2014/chartex" xmlns:cx1="http://schemas.microsoft.com/office/drawing/2015/9/8/chartex" xmlns:cx2="http://schemas.microsoft.com/office/drawing/2015/10/21/chartex" xmlns:cx3="http://schemas.microsoft.com/office/drawing/2016/5/9/chartex" xmlns:cx4="http://schemas.microsoft.com/office/drawing/2016/5/10/chartex" xmlns:cx5="http://schemas.microsoft.com/office/drawing/2016/5/11/chartex" xmlns:cx6="http://schemas.microsoft.com/office/drawing/2016/5/12/chartex" xmlns:cx7="http://schemas.microsoft.com/office/drawing/2016/5/13/chartex" xmlns:cx8="http://schemas.microsoft.com/office/drawing/2016/5/14/chartex" xmlns:mc="http://schemas.openxmlformats.org/markup-compatibility/2006" xmlns:aink="http://schemas.microsoft.com/office/drawing/2016/ink" xmlns:am3d="http://schemas.microsoft.com/office/drawing/2017/model3d" xmlns:o="urn:schemas-microsoft-com:office:office" xmlns:r="http://schemas.openxmlformats.org/officeDocument/2006/relationships" xmlns:m="http://schemas.openxmlformats.org/officeDocument/2006/math" xmlns:v="urn:schemas-microsoft-com:vml" xmlns:wp14="http://schemas.microsoft.com/office/word/2010/wordprocessingDrawing" xmlns:wp="http://schemas.openxmlformats.org/drawingml/2006/wordprocessingDrawing" xmlns:w10="urn:schemas-microsoft-com:office:word" xmlns:w="http://schemas.openxmlformats.org/wordprocessingml/2006/main" xmlns:w14="http://schemas.microsoft.com/office/word/2010/wordml" xmlns:w15="http://schemas.microsoft.com/office/word/2012/wordml" xmlns:w16cex="http://schemas.microsoft.com/office/word/2018/wordml/cex" xmlns:w16cid="http://schemas.microsoft.com/office/word/2016/wordml/cid" xmlns:w16="http://schemas.microsoft.com/office/word/2018/wordml" xmlns:w16sdtdh="http://schemas.microsoft.com/office/word/2020/wordml/sdtdatahash" xmlns:w16se="http://schemas.microsoft.com/office/word/2015/wordml/symex" xmlns:wpg="http://schemas.microsoft.com/office/word/2010/wordprocessingGroup" xmlns:wpi="http://schemas.microsoft.com/office/word/2010/wordprocessingInk" xmlns:wne="http://schemas.microsoft.com/office/word/2006/wordml" xmlns:wps="http://schemas.microsoft.com/office/word/2010/wordprocessingShape" mc:Ignorable="w14 w15 w16se w16cid w16 w16cex w16sdtdh wp14">
+  <w15:person w15:author="Maree, Gerhardus (SMS digital GmbH)">
+    <w15:presenceInfo w15:providerId="AD" w15:userId="S::gerhardus.maree@sms-digital.com::3197c015-aa24-49db-bf75-67853eb5e40d"/>
+  </w15:person>
+</w15:people>
 </file>
 
 <file path=word/styles.xml><?xml version="1.0" encoding="utf-8"?>
@@ -677,6 +2177,190 @@
       <w:szCs w:val="26"/>
     </w:rPr>
   </w:style>
+  <w:style w:type="paragraph" w:customStyle="1" w:styleId="Default">
+    <w:name w:val="Default"/>
+    <w:rsid w:val="0080253D"/>
+    <w:pPr>
+      <w:autoSpaceDE w:val="0"/>
+      <w:autoSpaceDN w:val="0"/>
+      <w:adjustRightInd w:val="0"/>
+      <w:spacing w:after="0" w:line="240" w:lineRule="auto"/>
+    </w:pPr>
+    <w:rPr>
+      <w:rFonts w:ascii="Source Sans Pro" w:hAnsi="Source Sans Pro" w:cs="Source Sans Pro"/>
+      <w:color w:val="000000"/>
+      <w:sz w:val="24"/>
+      <w:szCs w:val="24"/>
+    </w:rPr>
+  </w:style>
+  <w:style w:type="character" w:styleId="Hyperlink">
+    <w:name w:val="Hyperlink"/>
+    <w:basedOn w:val="DefaultParagraphFont"/>
+    <w:uiPriority w:val="99"/>
+    <w:unhideWhenUsed/>
+    <w:rsid w:val="00067912"/>
+    <w:rPr>
+      <w:color w:val="0563C1" w:themeColor="hyperlink"/>
+      <w:u w:val="single"/>
+    </w:rPr>
+  </w:style>
+  <w:style w:type="character" w:styleId="UnresolvedMention">
+    <w:name w:val="Unresolved Mention"/>
+    <w:basedOn w:val="DefaultParagraphFont"/>
+    <w:uiPriority w:val="99"/>
+    <w:semiHidden/>
+    <w:unhideWhenUsed/>
+    <w:rsid w:val="00067912"/>
+    <w:rPr>
+      <w:color w:val="605E5C"/>
+      <w:shd w:val="clear" w:color="auto" w:fill="E1DFDD"/>
+    </w:rPr>
+  </w:style>
+  <w:style w:type="character" w:styleId="FollowedHyperlink">
+    <w:name w:val="FollowedHyperlink"/>
+    <w:basedOn w:val="DefaultParagraphFont"/>
+    <w:uiPriority w:val="99"/>
+    <w:semiHidden/>
+    <w:unhideWhenUsed/>
+    <w:rsid w:val="00985035"/>
+    <w:rPr>
+      <w:color w:val="954F72" w:themeColor="followedHyperlink"/>
+      <w:u w:val="single"/>
+    </w:rPr>
+  </w:style>
+  <w:style w:type="character" w:styleId="CommentReference">
+    <w:name w:val="annotation reference"/>
+    <w:basedOn w:val="DefaultParagraphFont"/>
+    <w:uiPriority w:val="99"/>
+    <w:semiHidden/>
+    <w:unhideWhenUsed/>
+    <w:rsid w:val="007C203B"/>
+    <w:rPr>
+      <w:sz w:val="16"/>
+      <w:szCs w:val="16"/>
+    </w:rPr>
+  </w:style>
+  <w:style w:type="paragraph" w:styleId="CommentText">
+    <w:name w:val="annotation text"/>
+    <w:basedOn w:val="Normal"/>
+    <w:link w:val="CommentTextChar"/>
+    <w:uiPriority w:val="99"/>
+    <w:semiHidden/>
+    <w:unhideWhenUsed/>
+    <w:rsid w:val="007C203B"/>
+    <w:pPr>
+      <w:spacing w:line="240" w:lineRule="auto"/>
+    </w:pPr>
+    <w:rPr>
+      <w:sz w:val="20"/>
+      <w:szCs w:val="20"/>
+    </w:rPr>
+  </w:style>
+  <w:style w:type="character" w:customStyle="1" w:styleId="CommentTextChar">
+    <w:name w:val="Comment Text Char"/>
+    <w:basedOn w:val="DefaultParagraphFont"/>
+    <w:link w:val="CommentText"/>
+    <w:uiPriority w:val="99"/>
+    <w:semiHidden/>
+    <w:rsid w:val="007C203B"/>
+    <w:rPr>
+      <w:sz w:val="20"/>
+      <w:szCs w:val="20"/>
+    </w:rPr>
+  </w:style>
+  <w:style w:type="paragraph" w:styleId="CommentSubject">
+    <w:name w:val="annotation subject"/>
+    <w:basedOn w:val="CommentText"/>
+    <w:next w:val="CommentText"/>
+    <w:link w:val="CommentSubjectChar"/>
+    <w:uiPriority w:val="99"/>
+    <w:semiHidden/>
+    <w:unhideWhenUsed/>
+    <w:rsid w:val="007C203B"/>
+    <w:rPr>
+      <w:b/>
+      <w:bCs/>
+    </w:rPr>
+  </w:style>
+  <w:style w:type="character" w:customStyle="1" w:styleId="CommentSubjectChar">
+    <w:name w:val="Comment Subject Char"/>
+    <w:basedOn w:val="CommentTextChar"/>
+    <w:link w:val="CommentSubject"/>
+    <w:uiPriority w:val="99"/>
+    <w:semiHidden/>
+    <w:rsid w:val="007C203B"/>
+    <w:rPr>
+      <w:b/>
+      <w:bCs/>
+      <w:sz w:val="20"/>
+      <w:szCs w:val="20"/>
+    </w:rPr>
+  </w:style>
+  <w:style w:type="paragraph" w:styleId="TOCHeading">
+    <w:name w:val="TOC Heading"/>
+    <w:basedOn w:val="Heading1"/>
+    <w:next w:val="Normal"/>
+    <w:uiPriority w:val="39"/>
+    <w:unhideWhenUsed/>
+    <w:qFormat/>
+    <w:rsid w:val="005D7745"/>
+    <w:pPr>
+      <w:outlineLvl w:val="9"/>
+    </w:pPr>
+    <w:rPr>
+      <w:lang w:val="en-US"/>
+    </w:rPr>
+  </w:style>
+  <w:style w:type="paragraph" w:styleId="TOC2">
+    <w:name w:val="toc 2"/>
+    <w:basedOn w:val="Normal"/>
+    <w:next w:val="Normal"/>
+    <w:autoRedefine/>
+    <w:uiPriority w:val="39"/>
+    <w:unhideWhenUsed/>
+    <w:rsid w:val="005D7745"/>
+    <w:pPr>
+      <w:spacing w:after="100"/>
+      <w:ind w:left="220"/>
+    </w:pPr>
+    <w:rPr>
+      <w:rFonts w:eastAsiaTheme="minorEastAsia" w:cs="Times New Roman"/>
+      <w:lang w:val="en-US"/>
+    </w:rPr>
+  </w:style>
+  <w:style w:type="paragraph" w:styleId="TOC1">
+    <w:name w:val="toc 1"/>
+    <w:basedOn w:val="Normal"/>
+    <w:next w:val="Normal"/>
+    <w:autoRedefine/>
+    <w:uiPriority w:val="39"/>
+    <w:unhideWhenUsed/>
+    <w:rsid w:val="005D7745"/>
+    <w:pPr>
+      <w:spacing w:after="100"/>
+    </w:pPr>
+    <w:rPr>
+      <w:rFonts w:eastAsiaTheme="minorEastAsia" w:cs="Times New Roman"/>
+      <w:lang w:val="en-US"/>
+    </w:rPr>
+  </w:style>
+  <w:style w:type="paragraph" w:styleId="TOC3">
+    <w:name w:val="toc 3"/>
+    <w:basedOn w:val="Normal"/>
+    <w:next w:val="Normal"/>
+    <w:autoRedefine/>
+    <w:uiPriority w:val="39"/>
+    <w:unhideWhenUsed/>
+    <w:rsid w:val="005D7745"/>
+    <w:pPr>
+      <w:spacing w:after="100"/>
+      <w:ind w:left="440"/>
+    </w:pPr>
+    <w:rPr>
+      <w:rFonts w:eastAsiaTheme="minorEastAsia" w:cs="Times New Roman"/>
+      <w:lang w:val="en-US"/>
+    </w:rPr>
+  </w:style>
 </w:styles>
 </file>
 

</xml_diff>

<commit_message>
Class and Object diagram finished
</commit_message>
<xml_diff>
--- a/OOFPP_Habits_Phase1/Project planning.docx
+++ b/OOFPP_Habits_Phase1/Project planning.docx
@@ -168,6 +168,13 @@
     </w:p>
     <w:sdt>
       <w:sdtPr>
+        <w:rPr>
+          <w:rFonts w:asciiTheme="minorHAnsi" w:eastAsiaTheme="minorHAnsi" w:hAnsiTheme="minorHAnsi" w:cstheme="minorBidi"/>
+          <w:color w:val="auto"/>
+          <w:sz w:val="22"/>
+          <w:szCs w:val="22"/>
+          <w:lang w:val="en-DE"/>
+        </w:rPr>
         <w:id w:val="-554928861"/>
         <w:docPartObj>
           <w:docPartGallery w:val="Table of Contents"/>
@@ -176,14 +183,9 @@
       </w:sdtPr>
       <w:sdtEndPr>
         <w:rPr>
-          <w:rFonts w:asciiTheme="minorHAnsi" w:eastAsiaTheme="minorHAnsi" w:hAnsiTheme="minorHAnsi" w:cstheme="minorBidi"/>
           <w:b/>
           <w:bCs/>
           <w:noProof/>
-          <w:color w:val="auto"/>
-          <w:sz w:val="22"/>
-          <w:szCs w:val="22"/>
-          <w:lang w:val="en-DE"/>
         </w:rPr>
       </w:sdtEndPr>
       <w:sdtContent>
@@ -945,6 +947,56 @@
           <w:lang w:val="en-ZA"/>
         </w:rPr>
       </w:pPr>
+      <w:r>
+        <w:rPr>
+          <w:lang w:val="en-ZA"/>
+        </w:rPr>
+        <w:t>Selection/parameterization and use of programs (</w:t>
+      </w:r>
+      <w:proofErr w:type="spellStart"/>
+      <w:proofErr w:type="gramStart"/>
+      <w:r>
+        <w:rPr>
+          <w:lang w:val="en-ZA"/>
+        </w:rPr>
+        <w:t>software,tools</w:t>
+      </w:r>
+      <w:proofErr w:type="gramEnd"/>
+      <w:r>
+        <w:rPr>
+          <w:lang w:val="en-ZA"/>
+        </w:rPr>
+        <w:t>,app</w:t>
+      </w:r>
+      <w:proofErr w:type="spellEnd"/>
+      <w:r>
+        <w:rPr>
+          <w:lang w:val="en-ZA"/>
+        </w:rPr>
+        <w:t>)</w:t>
+      </w:r>
+    </w:p>
+    <w:p>
+      <w:pPr>
+        <w:rPr>
+          <w:lang w:val="en-ZA"/>
+        </w:rPr>
+      </w:pPr>
+      <w:r>
+        <w:rPr>
+          <w:sz w:val="20"/>
+          <w:szCs w:val="20"/>
+        </w:rPr>
+        <w:t>integral part of the portfolio for conceptual topics and must be documented accordingly</w:t>
+      </w:r>
+    </w:p>
+    <w:p>
+      <w:pPr>
+        <w:pStyle w:val="Heading2"/>
+        <w:rPr>
+          <w:lang w:val="en-ZA"/>
+        </w:rPr>
+      </w:pPr>
       <w:bookmarkStart w:id="4" w:name="_Toc99518890"/>
       <w:r>
         <w:rPr>
@@ -975,10 +1027,10 @@
           <w:lang w:val="en-ZA"/>
         </w:rPr>
         <w:drawing>
-          <wp:inline distT="0" distB="0" distL="0" distR="0" wp14:anchorId="7D88A4A9" wp14:editId="5A134B37">
-            <wp:extent cx="5086350" cy="7475120"/>
-            <wp:effectExtent l="0" t="0" r="0" b="0"/>
-            <wp:docPr id="1" name="Picture 1" descr="Diagram&#10;&#10;Description automatically generated"/>
+          <wp:inline distT="0" distB="0" distL="0" distR="0" wp14:anchorId="753D6350" wp14:editId="4C5E4E0A">
+            <wp:extent cx="5731510" cy="7280275"/>
+            <wp:effectExtent l="0" t="0" r="2540" b="0"/>
+            <wp:docPr id="2" name="Picture 2" descr="Diagram, table&#10;&#10;Description automatically generated"/>
             <wp:cNvGraphicFramePr>
               <a:graphicFrameLocks xmlns:a="http://schemas.openxmlformats.org/drawingml/2006/main" noChangeAspect="1"/>
             </wp:cNvGraphicFramePr>
@@ -986,7 +1038,7 @@
               <a:graphicData uri="http://schemas.openxmlformats.org/drawingml/2006/picture">
                 <pic:pic xmlns:pic="http://schemas.openxmlformats.org/drawingml/2006/picture">
                   <pic:nvPicPr>
-                    <pic:cNvPr id="1" name="Picture 1" descr="Diagram&#10;&#10;Description automatically generated"/>
+                    <pic:cNvPr id="2" name="Picture 2" descr="Diagram, table&#10;&#10;Description automatically generated"/>
                     <pic:cNvPicPr/>
                   </pic:nvPicPr>
                   <pic:blipFill>
@@ -1004,7 +1056,7 @@
                   <pic:spPr>
                     <a:xfrm>
                       <a:off x="0" y="0"/>
-                      <a:ext cx="5089982" cy="7480457"/>
+                      <a:ext cx="5731510" cy="7280275"/>
                     </a:xfrm>
                     <a:prstGeom prst="rect">
                       <a:avLst/>
@@ -1177,7 +1229,7 @@
         </w:rPr>
         <w:t xml:space="preserve"> </w:t>
       </w:r>
-      <w:hyperlink r:id="rId14" w:history="1">
+      <w:hyperlink r:id="rId14" w:anchor="316-naming" w:history="1">
         <w:r>
           <w:rPr>
             <w:rStyle w:val="Hyperlink"/>
@@ -1192,7 +1244,7 @@
         </w:rPr>
         <w:t xml:space="preserve"> </w:t>
       </w:r>
-      <w:hyperlink r:id="rId15" w:history="1">
+      <w:hyperlink r:id="rId15" w:anchor="naming-conventions" w:history="1">
         <w:r>
           <w:rPr>
             <w:rStyle w:val="Hyperlink"/>
@@ -1251,6 +1303,12 @@
           <w:lang w:val="en-ZA"/>
         </w:rPr>
         <w:t>Add more details to the description</w:t>
+      </w:r>
+      <w:r>
+        <w:rPr>
+          <w:lang w:val="en-ZA"/>
+        </w:rPr>
+        <w:t>. Look at notes Conception phase in Evernote</w:t>
       </w:r>
     </w:p>
   </w:comment>

</xml_diff>